<commit_message>
fix a typo: 1-Mb to 10-Mb and change word format a little bit.
</commit_message>
<xml_diff>
--- a/reports/report_in_word.docx
+++ b/reports/report_in_word.docx
@@ -83,7 +83,7 @@
     </w:p>
     <w:p>
       <w:pPr>
-        <w:pStyle w:val="Heading1"/>
+        <w:pStyle w:val="Heading2"/>
       </w:pPr>
       <w:bookmarkStart w:id="23" w:name="regional-association-study"/>
       <w:bookmarkEnd w:id="23"/>
@@ -105,7 +105,7 @@
         <w:footnoteReference w:id="24"/>
       </w:r>
       <w:r>
-        <w:t xml:space="preserve">. The SNPs data were filtered with minor allele frequency (MAF) &gt; 0.05 and allele missing rate &lt; 50%. After filtering, a total of 306,190 SNPs were remaining, including 79 SNPs in a 1-Mb region surrounding the ZmSWEET4c gene.</w:t>
+        <w:t xml:space="preserve">. The SNPs data were filtered with minor allele frequency (MAF) &gt; 0.05 and allele missing rate &lt; 50%. After filtering, a total of 306,190 SNPs were remaining, including 79 SNPs in a 10-Mb region surrounding the ZmSWEET4c gene.</w:t>
       </w:r>
     </w:p>
     <w:p>
@@ -138,6 +138,16 @@
       </w:r>
       <w:r>
         <w:t xml:space="preserve">. First of all, a kinship matrix was estimated from the genomic data to control population structure. Secondly, genome-wide polygenic effects were computed with the function "polygenic" for controlling background QTLs. Finally, the 79 SNPs near zmSWEET4c gene were tested one-by-one as the fixed effect and polygenic QTL effects derived from previous step were fitted as random effects using the function of "mmscore".</w:t>
+      </w:r>
+    </w:p>
+    <w:p>
+      <w:pPr>
+        <w:pStyle w:val="Heading1"/>
+      </w:pPr>
+      <w:bookmarkStart w:id="27" w:name="figure-legend"/>
+      <w:bookmarkEnd w:id="27"/>
+      <w:r>
+        <w:t xml:space="preserve">Figure legend</w:t>
       </w:r>
     </w:p>
     <w:p>
@@ -287,7 +297,7 @@
     </w:lvl>
   </w:abstractNum>
   <w:abstractNum w:abstractNumId="990">
-    <w:nsid w:val="f498e5a6"/>
+    <w:nsid w:val="c08fc15c"/>
     <w:multiLevelType w:val="multilevel"/>
     <w:lvl w:ilvl="0">
       <w:numFmt w:val="bullet"/>

</xml_diff>